<commit_message>
began version number v0.0.1
</commit_message>
<xml_diff>
--- a/設立趣旨書.docx
+++ b/設立趣旨書.docx
@@ -757,91 +757,507 @@
         </w:rPr>
         <w:t>アーチェリー産業が</w:t>
       </w:r>
+      <w:r>
+        <w:rPr>
+          <w:rFonts w:hint="eastAsia"/>
+        </w:rPr>
+        <w:t>ターゲット</w:t>
+      </w:r>
+      <w:r>
+        <w:rPr>
+          <w:rFonts w:hint="eastAsia"/>
+        </w:rPr>
+        <w:t>と</w:t>
+      </w:r>
+      <w:r>
+        <w:rPr>
+          <w:rFonts w:hint="eastAsia"/>
+        </w:rPr>
+        <w:t>する消費者は、ターゲット競技よりもボウハンティングに重きが置かれている。</w:t>
+      </w:r>
+    </w:p>
+    <w:p>
+      <w:r>
+        <w:rPr>
+          <w:rFonts w:hint="eastAsia"/>
+        </w:rPr>
+        <w:t>日本においてプロ選手を作るには、これらアーチェリーメーカーの日本法人を生み出す環境が必要と</w:t>
+      </w:r>
+      <w:r>
+        <w:rPr>
+          <w:rFonts w:hint="eastAsia"/>
+        </w:rPr>
+        <w:t>考える為、そ</w:t>
+      </w:r>
+      <w:r>
+        <w:rPr>
+          <w:rFonts w:hint="eastAsia"/>
+        </w:rPr>
+        <w:t>の市場育成には狩猟文化を根付かせる事が</w:t>
+      </w:r>
+      <w:r>
+        <w:rPr>
+          <w:rFonts w:hint="eastAsia"/>
+        </w:rPr>
+        <w:t>必然</w:t>
+      </w:r>
+      <w:r>
+        <w:rPr>
+          <w:rFonts w:hint="eastAsia"/>
+        </w:rPr>
+        <w:t>となる。</w:t>
+      </w:r>
+    </w:p>
+    <w:p>
+      <w:r>
+        <w:rPr>
+          <w:rFonts w:hint="eastAsia"/>
+        </w:rPr>
+        <w:t>元来我国に於けるアウトドアへの投資意欲は十分なものがあり、その市場規模は大きい。</w:t>
+      </w:r>
+    </w:p>
+    <w:p>
+      <w:r>
+        <w:rPr>
+          <w:rFonts w:hint="eastAsia"/>
+        </w:rPr>
+        <w:t>狩猟への関心を高め、より自然との交わりを意識</w:t>
+      </w:r>
+      <w:r>
+        <w:rPr>
+          <w:rFonts w:hint="eastAsia"/>
+        </w:rPr>
+        <w:t>させ、</w:t>
+      </w:r>
+      <w:r>
+        <w:rPr>
+          <w:rFonts w:hint="eastAsia"/>
+        </w:rPr>
+        <w:t>法改正を求める</w:t>
+      </w:r>
+      <w:r>
+        <w:rPr>
+          <w:rFonts w:hint="eastAsia"/>
+        </w:rPr>
+        <w:t>社会的な誘導をもたらす事を目標とする。</w:t>
+      </w:r>
+    </w:p>
+    <w:p/>
+    <w:p>
+      <w:r>
+        <w:rPr>
+          <w:rFonts w:hint="eastAsia"/>
+        </w:rPr>
+        <w:t>：</w:t>
+      </w:r>
+      <w:r>
+        <w:rPr>
+          <w:rFonts w:hint="eastAsia"/>
+        </w:rPr>
+        <w:t>鳥獣捕獲に於ける弓矢の利点。</w:t>
+      </w:r>
+    </w:p>
+    <w:p>
+      <w:r>
+        <w:rPr>
+          <w:rFonts w:hint="eastAsia"/>
+        </w:rPr>
+        <w:t>概して日本に於いては弓による狩猟は殺傷力の観点から能力不十分。との思い込みがある。</w:t>
+      </w:r>
+    </w:p>
+    <w:p>
+      <w:r>
+        <w:rPr>
+          <w:rFonts w:hint="eastAsia"/>
+        </w:rPr>
+        <w:t>しかしそれは全くの事実誤認であり、ブロッドヘッドを利用した矢とコンパウンドボウでの殺傷力は必要十分な能力を持っている。</w:t>
+      </w:r>
+    </w:p>
+    <w:p>
+      <w:r>
+        <w:rPr>
+          <w:rFonts w:hint="eastAsia"/>
+        </w:rPr>
+        <w:t>突貫能力ではビッグボアライフル弾とでは比較にならない高い能力を持つ。</w:t>
+      </w:r>
+    </w:p>
+    <w:p>
+      <w:r>
+        <w:rPr>
+          <w:rFonts w:hint="eastAsia"/>
+        </w:rPr>
+        <w:t>また、ライフル等銃砲に比べその飛距離は遥かに短い。</w:t>
+      </w:r>
+    </w:p>
+    <w:p>
+      <w:r>
+        <w:rPr>
+          <w:rFonts w:hint="eastAsia"/>
+        </w:rPr>
+        <w:t>その為</w:t>
+      </w:r>
+      <w:r>
+        <w:rPr>
+          <w:rFonts w:hint="eastAsia"/>
+        </w:rPr>
+        <w:t>、</w:t>
+      </w:r>
+      <w:r>
+        <w:rPr>
+          <w:rFonts w:hint="eastAsia"/>
+        </w:rPr>
+        <w:t>流れ弾による近辺への被害の発生</w:t>
+      </w:r>
+      <w:r>
+        <w:rPr>
+          <w:rFonts w:hint="eastAsia"/>
+        </w:rPr>
+        <w:t>確率</w:t>
+      </w:r>
+      <w:r>
+        <w:rPr>
+          <w:rFonts w:hint="eastAsia"/>
+        </w:rPr>
+        <w:t>は銃砲のそれに比べ遥かに低い物である。</w:t>
+      </w:r>
+    </w:p>
+    <w:p>
+      <w:r>
+        <w:rPr>
+          <w:rFonts w:hint="eastAsia"/>
+        </w:rPr>
+        <w:t>そして弓での捕獲は</w:t>
+      </w:r>
+      <w:r>
+        <w:rPr>
+          <w:rFonts w:hint="eastAsia"/>
+        </w:rPr>
+        <w:t>銃器に比し短い射程と</w:t>
+      </w:r>
+      <w:r>
+        <w:rPr>
+          <w:rFonts w:hint="eastAsia"/>
+        </w:rPr>
+        <w:t>原則バイタルエリアを</w:t>
+      </w:r>
+      <w:r>
+        <w:rPr>
+          <w:rFonts w:hint="eastAsia"/>
+        </w:rPr>
+        <w:t>直視で</w:t>
+      </w:r>
+      <w:r>
+        <w:rPr>
+          <w:rFonts w:hint="eastAsia"/>
+        </w:rPr>
+        <w:t>狙う</w:t>
+      </w:r>
+      <w:r>
+        <w:rPr>
+          <w:rFonts w:hint="eastAsia"/>
+        </w:rPr>
+        <w:t>事が</w:t>
+      </w:r>
+      <w:r>
+        <w:rPr>
+          <w:rFonts w:hint="eastAsia"/>
+        </w:rPr>
+        <w:t>必要</w:t>
+      </w:r>
+      <w:r>
+        <w:rPr>
+          <w:rFonts w:hint="eastAsia"/>
+        </w:rPr>
+        <w:t>である為、グラスカーテン越しの無暗な行射は起こしにくく</w:t>
+      </w:r>
+      <w:r>
+        <w:rPr>
+          <w:rFonts w:hint="eastAsia"/>
+        </w:rPr>
+        <w:t>、毎年のように報告される山菜取り等で</w:t>
+      </w:r>
+      <w:r>
+        <w:rPr>
+          <w:rFonts w:hint="eastAsia"/>
+        </w:rPr>
+        <w:t>山に</w:t>
+      </w:r>
+      <w:r>
+        <w:rPr>
+          <w:rFonts w:hint="eastAsia"/>
+        </w:rPr>
+        <w:t>入る人間への誤射事故。といった現象も起こり難いと</w:t>
+      </w:r>
+      <w:r>
+        <w:rPr>
+          <w:rFonts w:hint="eastAsia"/>
+        </w:rPr>
+        <w:t>考え</w:t>
+      </w:r>
+      <w:r>
+        <w:rPr>
+          <w:rFonts w:hint="eastAsia"/>
+        </w:rPr>
+        <w:t>られ</w:t>
+      </w:r>
+      <w:r>
+        <w:rPr>
+          <w:rFonts w:hint="eastAsia"/>
+        </w:rPr>
+        <w:t>る。</w:t>
+      </w:r>
+    </w:p>
+    <w:p>
+      <w:r>
+        <w:t>その命中精度もコンパウンドの習熟者は下手な競技ピストルに比べても高い</w:t>
+      </w:r>
+      <w:r>
+        <w:rPr>
+          <w:rFonts w:hint="eastAsia"/>
+        </w:rPr>
+        <w:t>命中</w:t>
+      </w:r>
+      <w:r>
+        <w:t>精度を持つ。</w:t>
+      </w:r>
+    </w:p>
+    <w:p/>
+    <w:p>
+      <w:r>
+        <w:rPr>
+          <w:rFonts w:hint="eastAsia"/>
+        </w:rPr>
+        <w:t>：</w:t>
+      </w:r>
+      <w:r>
+        <w:rPr>
+          <w:rFonts w:hint="eastAsia"/>
+        </w:rPr>
+        <w:t>ボウフィッシングの存在。</w:t>
+      </w:r>
+    </w:p>
+    <w:p>
+      <w:r>
+        <w:rPr>
+          <w:rFonts w:hint="eastAsia"/>
+        </w:rPr>
+        <w:t>近年無秩序なペット飼育魚類の放流によって河川環境においても甚大な生物学的汚染が広がっている。</w:t>
+      </w:r>
+    </w:p>
+    <w:p>
+      <w:r>
+        <w:rPr>
+          <w:rFonts w:hint="eastAsia"/>
+        </w:rPr>
+        <w:t>その中では通常の捕獲も難しい魚種もあり、その</w:t>
+      </w:r>
+      <w:r>
+        <w:rPr>
+          <w:rFonts w:hint="eastAsia"/>
+        </w:rPr>
+        <w:t>巨体、硬い甲羅状の皮膚などから従来の捕獲では対応は難しい</w:t>
+      </w:r>
+      <w:r>
+        <w:rPr>
+          <w:rFonts w:hint="eastAsia"/>
+        </w:rPr>
+        <w:t>。</w:t>
+      </w:r>
+    </w:p>
+    <w:p>
+      <w:r>
+        <w:rPr>
+          <w:rFonts w:hint="eastAsia"/>
+        </w:rPr>
+        <w:t>この点ボウフィッシングの突貫能力であれば</w:t>
+      </w:r>
+      <w:r>
+        <w:rPr>
+          <w:rFonts w:hint="eastAsia"/>
+        </w:rPr>
+        <w:t>比較的遠方から</w:t>
+      </w:r>
+      <w:r>
+        <w:rPr>
+          <w:rFonts w:hint="eastAsia"/>
+        </w:rPr>
+        <w:t>容易に</w:t>
+      </w:r>
+      <w:r>
+        <w:rPr>
+          <w:rFonts w:hint="eastAsia"/>
+        </w:rPr>
+        <w:t>貫き捕獲することが可</w:t>
+      </w:r>
+      <w:r>
+        <w:rPr>
+          <w:rFonts w:hint="eastAsia"/>
+        </w:rPr>
+        <w:lastRenderedPageBreak/>
+        <w:t>能である。</w:t>
+      </w:r>
+    </w:p>
+    <w:p>
+      <w:r>
+        <w:rPr>
+          <w:rFonts w:hint="eastAsia"/>
+        </w:rPr>
+        <w:t>このような水生生物であった場合、水をせき止め排</w:t>
+      </w:r>
+      <w:r>
+        <w:rPr>
+          <w:rFonts w:hint="eastAsia"/>
+        </w:rPr>
+        <w:t>水することで池のような地理的条件であれば根こそぎ外来種のみを排除</w:t>
+      </w:r>
+      <w:r>
+        <w:rPr>
+          <w:rFonts w:hint="eastAsia"/>
+        </w:rPr>
+        <w:t>することも可能であるが、河川ではそれも難しい。</w:t>
+      </w:r>
+    </w:p>
+    <w:p>
+      <w:r>
+        <w:rPr>
+          <w:rFonts w:hint="eastAsia"/>
+        </w:rPr>
+        <w:t>その為、根強い継続的な影響</w:t>
+      </w:r>
+      <w:r>
+        <w:rPr>
+          <w:rFonts w:hint="eastAsia"/>
+        </w:rPr>
+        <w:t>手段</w:t>
+      </w:r>
+      <w:r>
+        <w:rPr>
+          <w:rFonts w:hint="eastAsia"/>
+        </w:rPr>
+        <w:t>が必要となる。</w:t>
+      </w:r>
+    </w:p>
+    <w:p>
+      <w:r>
+        <w:rPr>
+          <w:rFonts w:hint="eastAsia"/>
+        </w:rPr>
+        <w:t>全国組織となったなら、こうした行為をスポーツレジャーと捉える認識により継続的な駆除が行えるであろう。</w:t>
+      </w:r>
+    </w:p>
+    <w:p/>
+    <w:p>
+      <w:r>
+        <w:rPr>
+          <w:rFonts w:hint="eastAsia"/>
+        </w:rPr>
+        <w:t>：</w:t>
+      </w:r>
       <w:bookmarkStart w:id="0" w:name="_GoBack"/>
       <w:bookmarkEnd w:id="0"/>
       <w:r>
         <w:rPr>
           <w:rFonts w:hint="eastAsia"/>
         </w:rPr>
-        <w:t>ターゲット</w:t>
-      </w:r>
-      <w:r>
-        <w:rPr>
-          <w:rFonts w:hint="eastAsia"/>
-        </w:rPr>
-        <w:t>と</w:t>
-      </w:r>
-      <w:r>
-        <w:rPr>
-          <w:rFonts w:hint="eastAsia"/>
-        </w:rPr>
-        <w:t>する消費者は、ターゲット競技よりもボウハンティングに重きが置かれている。</w:t>
-      </w:r>
-    </w:p>
-    <w:p>
-      <w:r>
-        <w:rPr>
-          <w:rFonts w:hint="eastAsia"/>
-        </w:rPr>
-        <w:t>日本においてプロ選手を作るには、これらアーチェリーメーカーの日本法人を生み出す環境が必要と</w:t>
-      </w:r>
-      <w:r>
-        <w:rPr>
-          <w:rFonts w:hint="eastAsia"/>
-        </w:rPr>
-        <w:t>考える為、そ</w:t>
-      </w:r>
-      <w:r>
-        <w:rPr>
-          <w:rFonts w:hint="eastAsia"/>
-        </w:rPr>
-        <w:t>の市場育成には狩猟文化を根付かせる事が</w:t>
-      </w:r>
-      <w:r>
-        <w:rPr>
-          <w:rFonts w:hint="eastAsia"/>
-        </w:rPr>
-        <w:t>必然</w:t>
-      </w:r>
-      <w:r>
-        <w:rPr>
-          <w:rFonts w:hint="eastAsia"/>
-        </w:rPr>
-        <w:t>となる。</w:t>
-      </w:r>
-    </w:p>
-    <w:p>
-      <w:r>
-        <w:rPr>
-          <w:rFonts w:hint="eastAsia"/>
-        </w:rPr>
-        <w:t>元来我国に於けるアウトドアへの投資意欲は十分なものがあり、その市場規模は大きい。</w:t>
-      </w:r>
-    </w:p>
-    <w:p>
-      <w:r>
-        <w:rPr>
-          <w:rFonts w:hint="eastAsia"/>
-        </w:rPr>
-        <w:t>狩猟への関心を高め、より自然との交わりを意識</w:t>
-      </w:r>
-      <w:r>
-        <w:rPr>
-          <w:rFonts w:hint="eastAsia"/>
-        </w:rPr>
-        <w:t>させ、</w:t>
-      </w:r>
-      <w:r>
-        <w:rPr>
-          <w:rFonts w:hint="eastAsia"/>
-        </w:rPr>
-        <w:t>法改正を求める</w:t>
-      </w:r>
-      <w:r>
-        <w:rPr>
-          <w:rFonts w:hint="eastAsia"/>
-        </w:rPr>
-        <w:t>社会的な誘導をもたらす事を目標とする。</w:t>
+        <w:t>安全基準と自然へのマナーの植え付け</w:t>
+      </w:r>
+    </w:p>
+    <w:p>
+      <w:r>
+        <w:rPr>
+          <w:rFonts w:hint="eastAsia"/>
+        </w:rPr>
+        <w:t>現状においても、弓矢に関する法的な規制は日本に於いては狩猟を許可する国から見ても、意識が低い物と言える。</w:t>
+      </w:r>
+    </w:p>
+    <w:p>
+      <w:r>
+        <w:rPr>
+          <w:rFonts w:hint="eastAsia"/>
+        </w:rPr>
+        <w:t>日本の場合は法制化を先に行うよりも、マナーとしての自己規制ルールがターゲット競技参加者等によって独自に植</w:t>
+      </w:r>
+      <w:r>
+        <w:rPr>
+          <w:rFonts w:hint="eastAsia"/>
+        </w:rPr>
+        <w:t>え付けられているが、その内容はいささか偏重したものもあり、根本的</w:t>
+      </w:r>
+      <w:r>
+        <w:rPr>
+          <w:rFonts w:hint="eastAsia"/>
+        </w:rPr>
+        <w:t>な危機意識や安全とは</w:t>
+      </w:r>
+      <w:r>
+        <w:rPr>
+          <w:rFonts w:hint="eastAsia"/>
+        </w:rPr>
+        <w:t>少々</w:t>
+      </w:r>
+      <w:r>
+        <w:rPr>
+          <w:rFonts w:hint="eastAsia"/>
+        </w:rPr>
+        <w:t>離れていると思える物もある。</w:t>
+      </w:r>
+    </w:p>
+    <w:p>
+      <w:r>
+        <w:rPr>
+          <w:rFonts w:hint="eastAsia"/>
+        </w:rPr>
+        <w:t>弓矢の存在を社会に存在する道具として</w:t>
+      </w:r>
+      <w:r>
+        <w:rPr>
+          <w:rFonts w:hint="eastAsia"/>
+        </w:rPr>
+        <w:t>“忌非”するのではなく、</w:t>
+      </w:r>
+      <w:r>
+        <w:rPr>
+          <w:rFonts w:hint="eastAsia"/>
+        </w:rPr>
+        <w:t>当たり前に存在する道具だ</w:t>
+      </w:r>
+      <w:r>
+        <w:rPr>
+          <w:rFonts w:hint="eastAsia"/>
+        </w:rPr>
+        <w:t>。という前提を植え付け、安全に運用していく為の意識を社会的に正しく認識させる為「</w:t>
+      </w:r>
+      <w:r>
+        <w:rPr>
+          <w:rFonts w:hint="eastAsia"/>
+        </w:rPr>
+        <w:t>現実的ルール</w:t>
+      </w:r>
+      <w:r>
+        <w:rPr>
+          <w:rFonts w:hint="eastAsia"/>
+        </w:rPr>
+        <w:t>」</w:t>
+      </w:r>
+      <w:r>
+        <w:rPr>
+          <w:rFonts w:hint="eastAsia"/>
+        </w:rPr>
+        <w:t>を決めるべきものだと考える。</w:t>
+      </w:r>
+    </w:p>
+    <w:p>
+      <w:r>
+        <w:rPr>
+          <w:rFonts w:hint="eastAsia"/>
+        </w:rPr>
+        <w:t>必要であるなら現在自転車購入時行われる</w:t>
+      </w:r>
+      <w:r>
+        <w:rPr>
+          <w:rFonts w:hint="eastAsia"/>
+        </w:rPr>
+        <w:t>登録システム程度のシリアル登録システムの提言をすべきかもしれない。と本団体は考える。</w:t>
       </w:r>
     </w:p>
     <w:p/>
@@ -850,235 +1266,23 @@
         <w:rPr>
           <w:rFonts w:hint="eastAsia"/>
         </w:rPr>
-        <w:t>：</w:t>
-      </w:r>
-      <w:r>
-        <w:rPr>
-          <w:rFonts w:hint="eastAsia"/>
-        </w:rPr>
-        <w:t>鳥獣捕獲に於ける弓矢の利点。</w:t>
-      </w:r>
-    </w:p>
-    <w:p>
-      <w:r>
-        <w:rPr>
-          <w:rFonts w:hint="eastAsia"/>
-        </w:rPr>
-        <w:t>概して日本に於いては弓による狩猟は殺傷力の観点から能力不十分。との思い込みがある。</w:t>
-      </w:r>
-    </w:p>
-    <w:p>
-      <w:r>
-        <w:rPr>
-          <w:rFonts w:hint="eastAsia"/>
-        </w:rPr>
-        <w:t>しかしそれは全くの事実誤認であり、ブロッドヘッドを利用した矢とコンパウンドボウでの殺傷力は必要十分な能力を持っている。</w:t>
-      </w:r>
-    </w:p>
-    <w:p>
-      <w:r>
-        <w:rPr>
-          <w:rFonts w:hint="eastAsia"/>
-        </w:rPr>
-        <w:t>突貫能力ではビッグボアライフル弾とでは比較にならない高い能力を持つ。</w:t>
-      </w:r>
-    </w:p>
-    <w:p>
-      <w:r>
-        <w:rPr>
-          <w:rFonts w:hint="eastAsia"/>
-        </w:rPr>
-        <w:t>また、ライフル等銃砲に比べその飛距離は遥かに短い。</w:t>
-      </w:r>
-    </w:p>
-    <w:p>
-      <w:r>
-        <w:rPr>
-          <w:rFonts w:hint="eastAsia"/>
-        </w:rPr>
-        <w:t>その為</w:t>
-      </w:r>
-      <w:r>
-        <w:rPr>
-          <w:rFonts w:hint="eastAsia"/>
-        </w:rPr>
-        <w:t>、</w:t>
-      </w:r>
-      <w:r>
-        <w:rPr>
-          <w:rFonts w:hint="eastAsia"/>
-        </w:rPr>
-        <w:t>流れ弾による近辺への被害の発生</w:t>
-      </w:r>
-      <w:r>
-        <w:rPr>
-          <w:rFonts w:hint="eastAsia"/>
-        </w:rPr>
-        <w:t>確率</w:t>
-      </w:r>
-      <w:r>
-        <w:rPr>
-          <w:rFonts w:hint="eastAsia"/>
-        </w:rPr>
-        <w:t>は銃砲のそれに比べ遥かに低い物である。</w:t>
-      </w:r>
-    </w:p>
-    <w:p>
-      <w:r>
-        <w:rPr>
-          <w:rFonts w:hint="eastAsia"/>
-        </w:rPr>
-        <w:t>そして弓での捕獲は</w:t>
-      </w:r>
-      <w:r>
-        <w:rPr>
-          <w:rFonts w:hint="eastAsia"/>
-        </w:rPr>
-        <w:t>銃器に比し短い射程と</w:t>
-      </w:r>
-      <w:r>
-        <w:rPr>
-          <w:rFonts w:hint="eastAsia"/>
-        </w:rPr>
-        <w:t>原則バイタルエリアを</w:t>
-      </w:r>
-      <w:r>
-        <w:rPr>
-          <w:rFonts w:hint="eastAsia"/>
-        </w:rPr>
-        <w:t>直視で</w:t>
-      </w:r>
-      <w:r>
-        <w:rPr>
-          <w:rFonts w:hint="eastAsia"/>
-        </w:rPr>
-        <w:t>狙う</w:t>
-      </w:r>
-      <w:r>
-        <w:rPr>
-          <w:rFonts w:hint="eastAsia"/>
-        </w:rPr>
-        <w:t>事が</w:t>
-      </w:r>
-      <w:r>
-        <w:rPr>
-          <w:rFonts w:hint="eastAsia"/>
-        </w:rPr>
-        <w:t>必要</w:t>
-      </w:r>
-      <w:r>
-        <w:rPr>
-          <w:rFonts w:hint="eastAsia"/>
-        </w:rPr>
-        <w:t>である為、グラスカーテン越しの無暗な行射は起こしにくく</w:t>
-      </w:r>
-      <w:r>
-        <w:rPr>
-          <w:rFonts w:hint="eastAsia"/>
-        </w:rPr>
-        <w:t>、毎年のように報告される山菜取り等で</w:t>
-      </w:r>
-      <w:r>
-        <w:rPr>
-          <w:rFonts w:hint="eastAsia"/>
-        </w:rPr>
-        <w:t>山に</w:t>
-      </w:r>
-      <w:r>
-        <w:rPr>
-          <w:rFonts w:hint="eastAsia"/>
-        </w:rPr>
-        <w:t>入る人間への誤射事故。といった現象も起こり難いと</w:t>
-      </w:r>
-      <w:r>
-        <w:rPr>
-          <w:rFonts w:hint="eastAsia"/>
-        </w:rPr>
-        <w:t>考え</w:t>
-      </w:r>
-      <w:r>
-        <w:rPr>
-          <w:rFonts w:hint="eastAsia"/>
-        </w:rPr>
-        <w:t>られ</w:t>
-      </w:r>
-      <w:r>
-        <w:rPr>
-          <w:rFonts w:hint="eastAsia"/>
-        </w:rPr>
-        <w:t>る。</w:t>
-      </w:r>
-    </w:p>
-    <w:p>
-      <w:r>
-        <w:t>その命中精度もコンパウンドの習熟者は下手な競技ピストルに比べても高い</w:t>
-      </w:r>
-      <w:r>
-        <w:rPr>
-          <w:rFonts w:hint="eastAsia"/>
-        </w:rPr>
-        <w:t>命中</w:t>
-      </w:r>
-      <w:r>
-        <w:t>精度を持つ。</w:t>
-      </w:r>
-    </w:p>
-    <w:p/>
-    <w:p>
-      <w:r>
-        <w:rPr>
-          <w:rFonts w:hint="eastAsia"/>
-        </w:rPr>
-        <w:t>ボウフィッシングの存在。</w:t>
-      </w:r>
-    </w:p>
-    <w:p>
-      <w:r>
-        <w:rPr>
-          <w:rFonts w:hint="eastAsia"/>
-        </w:rPr>
-        <w:t>近年無秩序なペット飼育魚類の放流によって河川環境においても甚大な生物学的汚染が広がっている。</w:t>
-      </w:r>
-    </w:p>
-    <w:p>
-      <w:r>
-        <w:rPr>
-          <w:rFonts w:hint="eastAsia"/>
-        </w:rPr>
-        <w:t>その中では通常の捕獲も難しい魚種もあり、その巨体、硬い甲羅状の皮膚などから従来の捕獲では対応し辛い魚種もある。</w:t>
-      </w:r>
-    </w:p>
-    <w:p>
-      <w:r>
-        <w:rPr>
-          <w:rFonts w:hint="eastAsia"/>
-        </w:rPr>
-        <w:t>この点ボウフィッシングの突貫能力であれば</w:t>
-      </w:r>
-      <w:r>
-        <w:rPr>
-          <w:rFonts w:hint="eastAsia"/>
-        </w:rPr>
-        <w:t>比較的遠方から</w:t>
-      </w:r>
-      <w:r>
-        <w:rPr>
-          <w:rFonts w:hint="eastAsia"/>
-        </w:rPr>
-        <w:t>容易に</w:t>
-      </w:r>
-      <w:r>
-        <w:rPr>
-          <w:rFonts w:hint="eastAsia"/>
-        </w:rPr>
-        <w:t>貫き捕獲することが可</w:t>
-      </w:r>
-      <w:r>
-        <w:rPr>
-          <w:rFonts w:hint="eastAsia"/>
-        </w:rPr>
-        <w:lastRenderedPageBreak/>
-        <w:t>能である。</w:t>
+        <w:t>安全意識教育・安全運用教育の最低限のマニュアル化を行い、それを徹底し、そうした道具を扱う者として運用者本人・それを取り巻く社会、それぞれの認識を正しい物に導く努力を行う。</w:t>
+      </w:r>
+    </w:p>
+    <w:p>
+      <w:r>
+        <w:rPr>
+          <w:rFonts w:hint="eastAsia"/>
+        </w:rPr>
+        <w:t>当然入会時これを徹底し、それに従えない者は排除する。</w:t>
+      </w:r>
+    </w:p>
+    <w:p>
+      <w:r>
+        <w:rPr>
+          <w:rFonts w:hint="eastAsia"/>
+        </w:rPr>
+        <w:t>また、弓矢の存在とは何か。を、啓蒙するための発信活動を行う。</w:t>
       </w:r>
     </w:p>
     <w:p/>

</xml_diff>